<commit_message>
Added percentile to ticket pricing in notebook 5 and started the report
</commit_message>
<xml_diff>
--- a/Guided Capstone Project Report.docx
+++ b/Guided Capstone Project Report.docx
@@ -2,7 +2,456 @@
 <file path=word/document.xml><?xml version="1.0" encoding="utf-8"?>
 <w:document xmlns:wpc="http://schemas.microsoft.com/office/word/2010/wordprocessingCanvas" xmlns:cx="http://schemas.microsoft.com/office/drawing/2014/chartex" xmlns:cx1="http://schemas.microsoft.com/office/drawing/2015/9/8/chartex" xmlns:cx2="http://schemas.microsoft.com/office/drawing/2015/10/21/chartex" xmlns:cx3="http://schemas.microsoft.com/office/drawing/2016/5/9/chartex" xmlns:cx4="http://schemas.microsoft.com/office/drawing/2016/5/10/chartex" xmlns:cx5="http://schemas.microsoft.com/office/drawing/2016/5/11/chartex" xmlns:cx6="http://schemas.microsoft.com/office/drawing/2016/5/12/chartex" xmlns:cx7="http://schemas.microsoft.com/office/drawing/2016/5/13/chartex" xmlns:cx8="http://schemas.microsoft.com/office/drawing/2016/5/14/chartex" xmlns:mc="http://schemas.openxmlformats.org/markup-compatibility/2006" xmlns:aink="http://schemas.microsoft.com/office/drawing/2016/ink" xmlns:am3d="http://schemas.microsoft.com/office/drawing/2017/model3d" xmlns:o="urn:schemas-microsoft-com:office:office" xmlns:oel="http://schemas.microsoft.com/office/2019/extlst" xmlns:r="http://schemas.openxmlformats.org/officeDocument/2006/relationships" xmlns:m="http://schemas.openxmlformats.org/officeDocument/2006/math" xmlns:v="urn:schemas-microsoft-com:vml" xmlns:wp14="http://schemas.microsoft.com/office/word/2010/wordprocessingDrawing" xmlns:wp="http://schemas.openxmlformats.org/drawingml/2006/wordprocessingDrawing" xmlns:w10="urn:schemas-microsoft-com:office:word" xmlns:w="http://schemas.openxmlformats.org/wordprocessingml/2006/main" xmlns:w14="http://schemas.microsoft.com/office/word/2010/wordml" xmlns:w15="http://schemas.microsoft.com/office/word/2012/wordml" xmlns:w16cex="http://schemas.microsoft.com/office/word/2018/wordml/cex" xmlns:w16cid="http://schemas.microsoft.com/office/word/2016/wordml/cid" xmlns:w16="http://schemas.microsoft.com/office/word/2018/wordml" xmlns:w16sdtdh="http://schemas.microsoft.com/office/word/2020/wordml/sdtdatahash" xmlns:w16se="http://schemas.microsoft.com/office/word/2015/wordml/symex" xmlns:wpg="http://schemas.microsoft.com/office/word/2010/wordprocessingGroup" xmlns:wpi="http://schemas.microsoft.com/office/word/2010/wordprocessingInk" xmlns:wne="http://schemas.microsoft.com/office/word/2006/wordml" xmlns:wps="http://schemas.microsoft.com/office/word/2010/wordprocessingShape" mc:Ignorable="w14 w15 w16se w16cid w16 w16cex w16sdtdh wp14">
   <w:body>
-    <w:p/>
+    <w:p>
+      <w:pPr>
+        <w:spacing w:line="480" w:lineRule="auto"/>
+        <w:jc w:val="center"/>
+        <w:rPr>
+          <w:rFonts w:ascii="Times New Roman" w:hAnsi="Times New Roman" w:cs="Times New Roman"/>
+          <w:sz w:val="24"/>
+          <w:szCs w:val="24"/>
+        </w:rPr>
+      </w:pPr>
+      <w:r>
+        <w:rPr>
+          <w:rFonts w:ascii="Times New Roman" w:hAnsi="Times New Roman" w:cs="Times New Roman"/>
+          <w:sz w:val="24"/>
+          <w:szCs w:val="24"/>
+        </w:rPr>
+        <w:t>Big Mountain Resort Ticket Profitability</w:t>
+      </w:r>
+    </w:p>
+    <w:p>
+      <w:pPr>
+        <w:spacing w:line="480" w:lineRule="auto"/>
+        <w:rPr>
+          <w:rFonts w:ascii="Times New Roman" w:hAnsi="Times New Roman" w:cs="Times New Roman"/>
+          <w:sz w:val="24"/>
+          <w:szCs w:val="24"/>
+        </w:rPr>
+      </w:pPr>
+      <w:r>
+        <w:rPr>
+          <w:rFonts w:ascii="Times New Roman" w:hAnsi="Times New Roman" w:cs="Times New Roman"/>
+          <w:sz w:val="24"/>
+          <w:szCs w:val="24"/>
+        </w:rPr>
+        <w:tab/>
+      </w:r>
+      <w:r>
+        <w:rPr>
+          <w:rFonts w:ascii="Times New Roman" w:hAnsi="Times New Roman" w:cs="Times New Roman"/>
+          <w:sz w:val="24"/>
+          <w:szCs w:val="24"/>
+        </w:rPr>
+        <w:t xml:space="preserve">In Montana </w:t>
+      </w:r>
+      <w:r>
+        <w:rPr>
+          <w:rFonts w:ascii="Times New Roman" w:hAnsi="Times New Roman" w:cs="Times New Roman"/>
+          <w:sz w:val="24"/>
+          <w:szCs w:val="24"/>
+        </w:rPr>
+        <w:t>Big Mountain Resort</w:t>
+      </w:r>
+      <w:r>
+        <w:rPr>
+          <w:rFonts w:ascii="Times New Roman" w:hAnsi="Times New Roman" w:cs="Times New Roman"/>
+          <w:sz w:val="24"/>
+          <w:szCs w:val="24"/>
+        </w:rPr>
+        <w:t xml:space="preserve">’s </w:t>
+      </w:r>
+      <w:r>
+        <w:rPr>
+          <w:rFonts w:ascii="Times New Roman" w:hAnsi="Times New Roman" w:cs="Times New Roman"/>
+          <w:sz w:val="24"/>
+          <w:szCs w:val="24"/>
+        </w:rPr>
+        <w:t xml:space="preserve">executive board suspects that they are not maximizing their profitability </w:t>
+      </w:r>
+      <w:r>
+        <w:rPr>
+          <w:rFonts w:ascii="Times New Roman" w:hAnsi="Times New Roman" w:cs="Times New Roman"/>
+          <w:sz w:val="24"/>
+          <w:szCs w:val="24"/>
+        </w:rPr>
+        <w:t>in the current ticket prices</w:t>
+      </w:r>
+      <w:r>
+        <w:rPr>
+          <w:rFonts w:ascii="Times New Roman" w:hAnsi="Times New Roman" w:cs="Times New Roman"/>
+          <w:sz w:val="24"/>
+          <w:szCs w:val="24"/>
+        </w:rPr>
+        <w:t xml:space="preserve"> ($81.00/ticket)</w:t>
+      </w:r>
+      <w:r>
+        <w:rPr>
+          <w:rFonts w:ascii="Times New Roman" w:hAnsi="Times New Roman" w:cs="Times New Roman"/>
+          <w:sz w:val="24"/>
+          <w:szCs w:val="24"/>
+        </w:rPr>
+        <w:t xml:space="preserve"> they have set</w:t>
+      </w:r>
+      <w:r>
+        <w:rPr>
+          <w:rFonts w:ascii="Times New Roman" w:hAnsi="Times New Roman" w:cs="Times New Roman"/>
+          <w:sz w:val="24"/>
+          <w:szCs w:val="24"/>
+        </w:rPr>
+        <w:t xml:space="preserve">. </w:t>
+      </w:r>
+      <w:r>
+        <w:rPr>
+          <w:rFonts w:ascii="Times New Roman" w:hAnsi="Times New Roman" w:cs="Times New Roman"/>
+          <w:sz w:val="24"/>
+          <w:szCs w:val="24"/>
+        </w:rPr>
+        <w:t>Part of</w:t>
+      </w:r>
+      <w:r>
+        <w:rPr>
+          <w:rFonts w:ascii="Times New Roman" w:hAnsi="Times New Roman" w:cs="Times New Roman"/>
+          <w:sz w:val="24"/>
+          <w:szCs w:val="24"/>
+        </w:rPr>
+        <w:t xml:space="preserve"> the issue is that they are unsure of which </w:t>
+      </w:r>
+      <w:r>
+        <w:rPr>
+          <w:rFonts w:ascii="Times New Roman" w:hAnsi="Times New Roman" w:cs="Times New Roman"/>
+          <w:sz w:val="24"/>
+          <w:szCs w:val="24"/>
+        </w:rPr>
+        <w:t xml:space="preserve">of their </w:t>
+      </w:r>
+      <w:r>
+        <w:rPr>
+          <w:rFonts w:ascii="Times New Roman" w:hAnsi="Times New Roman" w:cs="Times New Roman"/>
+          <w:sz w:val="24"/>
+          <w:szCs w:val="24"/>
+        </w:rPr>
+        <w:t xml:space="preserve">facilities </w:t>
+      </w:r>
+      <w:r>
+        <w:rPr>
+          <w:rFonts w:ascii="Times New Roman" w:hAnsi="Times New Roman" w:cs="Times New Roman"/>
+          <w:sz w:val="24"/>
+          <w:szCs w:val="24"/>
+        </w:rPr>
+        <w:t>attract</w:t>
+      </w:r>
+      <w:r>
+        <w:rPr>
+          <w:rFonts w:ascii="Times New Roman" w:hAnsi="Times New Roman" w:cs="Times New Roman"/>
+          <w:sz w:val="24"/>
+          <w:szCs w:val="24"/>
+        </w:rPr>
+        <w:t>s</w:t>
+      </w:r>
+      <w:r>
+        <w:rPr>
+          <w:rFonts w:ascii="Times New Roman" w:hAnsi="Times New Roman" w:cs="Times New Roman"/>
+          <w:sz w:val="24"/>
+          <w:szCs w:val="24"/>
+        </w:rPr>
+        <w:t xml:space="preserve"> the most visitors.</w:t>
+      </w:r>
+      <w:r>
+        <w:rPr>
+          <w:rFonts w:ascii="Times New Roman" w:hAnsi="Times New Roman" w:cs="Times New Roman"/>
+          <w:sz w:val="24"/>
+          <w:szCs w:val="24"/>
+        </w:rPr>
+        <w:t xml:space="preserve"> A</w:t>
+      </w:r>
+      <w:r>
+        <w:rPr>
+          <w:rFonts w:ascii="Times New Roman" w:hAnsi="Times New Roman" w:cs="Times New Roman"/>
+          <w:sz w:val="24"/>
+          <w:szCs w:val="24"/>
+        </w:rPr>
+        <w:t xml:space="preserve"> predictive pricing model </w:t>
+      </w:r>
+      <w:r>
+        <w:rPr>
+          <w:rFonts w:ascii="Times New Roman" w:hAnsi="Times New Roman" w:cs="Times New Roman"/>
+          <w:sz w:val="24"/>
+          <w:szCs w:val="24"/>
+        </w:rPr>
+        <w:t xml:space="preserve">is needed </w:t>
+      </w:r>
+      <w:r>
+        <w:rPr>
+          <w:rFonts w:ascii="Times New Roman" w:hAnsi="Times New Roman" w:cs="Times New Roman"/>
+          <w:sz w:val="24"/>
+          <w:szCs w:val="24"/>
+        </w:rPr>
+        <w:t xml:space="preserve">to </w:t>
+      </w:r>
+      <w:r>
+        <w:rPr>
+          <w:rFonts w:ascii="Times New Roman" w:hAnsi="Times New Roman" w:cs="Times New Roman"/>
+          <w:sz w:val="24"/>
+          <w:szCs w:val="24"/>
+        </w:rPr>
+        <w:t xml:space="preserve">determine </w:t>
+      </w:r>
+      <w:r>
+        <w:rPr>
+          <w:rFonts w:ascii="Times New Roman" w:hAnsi="Times New Roman" w:cs="Times New Roman"/>
+          <w:sz w:val="24"/>
+          <w:szCs w:val="24"/>
+        </w:rPr>
+        <w:t xml:space="preserve">whether </w:t>
+      </w:r>
+      <w:r>
+        <w:rPr>
+          <w:rFonts w:ascii="Times New Roman" w:hAnsi="Times New Roman" w:cs="Times New Roman"/>
+          <w:sz w:val="24"/>
+          <w:szCs w:val="24"/>
+        </w:rPr>
+        <w:t>Big Mountain’s ticket prices are competitive for what they can provide</w:t>
+      </w:r>
+      <w:r>
+        <w:rPr>
+          <w:rFonts w:ascii="Times New Roman" w:hAnsi="Times New Roman" w:cs="Times New Roman"/>
+          <w:sz w:val="24"/>
+          <w:szCs w:val="24"/>
+        </w:rPr>
+        <w:t xml:space="preserve">; and identify which </w:t>
+      </w:r>
+      <w:r>
+        <w:rPr>
+          <w:rFonts w:ascii="Times New Roman" w:hAnsi="Times New Roman" w:cs="Times New Roman"/>
+          <w:sz w:val="24"/>
+          <w:szCs w:val="24"/>
+        </w:rPr>
+        <w:t>aspects of the r</w:t>
+      </w:r>
+      <w:r>
+        <w:rPr>
+          <w:rFonts w:ascii="Times New Roman" w:hAnsi="Times New Roman" w:cs="Times New Roman"/>
+          <w:sz w:val="24"/>
+          <w:szCs w:val="24"/>
+        </w:rPr>
+        <w:t xml:space="preserve">esort to invest </w:t>
+      </w:r>
+      <w:r>
+        <w:rPr>
+          <w:rFonts w:ascii="Times New Roman" w:hAnsi="Times New Roman" w:cs="Times New Roman"/>
+          <w:sz w:val="24"/>
+          <w:szCs w:val="24"/>
+        </w:rPr>
+        <w:t>in more to maximize profits.</w:t>
+      </w:r>
+    </w:p>
+    <w:p>
+      <w:pPr>
+        <w:spacing w:line="480" w:lineRule="auto"/>
+        <w:ind w:firstLine="720"/>
+        <w:rPr>
+          <w:rFonts w:ascii="Times New Roman" w:hAnsi="Times New Roman" w:cs="Times New Roman"/>
+          <w:sz w:val="24"/>
+          <w:szCs w:val="24"/>
+        </w:rPr>
+      </w:pPr>
+      <w:r>
+        <w:rPr>
+          <w:rFonts w:ascii="Times New Roman" w:hAnsi="Times New Roman" w:cs="Times New Roman"/>
+          <w:sz w:val="24"/>
+          <w:szCs w:val="24"/>
+        </w:rPr>
+        <w:t xml:space="preserve">Data from 330 </w:t>
+      </w:r>
+      <w:r>
+        <w:rPr>
+          <w:rFonts w:ascii="Times New Roman" w:hAnsi="Times New Roman" w:cs="Times New Roman"/>
+          <w:sz w:val="24"/>
+          <w:szCs w:val="24"/>
+        </w:rPr>
+        <w:t xml:space="preserve">United States ski resorts were aggregated </w:t>
+      </w:r>
+      <w:r>
+        <w:rPr>
+          <w:rFonts w:ascii="Times New Roman" w:hAnsi="Times New Roman" w:cs="Times New Roman"/>
+          <w:sz w:val="24"/>
+          <w:szCs w:val="24"/>
+        </w:rPr>
+        <w:t>for analysis</w:t>
+      </w:r>
+      <w:r>
+        <w:rPr>
+          <w:rFonts w:ascii="Times New Roman" w:hAnsi="Times New Roman" w:cs="Times New Roman"/>
+          <w:sz w:val="24"/>
+          <w:szCs w:val="24"/>
+        </w:rPr>
+        <w:t xml:space="preserve"> across 27 </w:t>
+      </w:r>
+      <w:r>
+        <w:rPr>
+          <w:rFonts w:ascii="Times New Roman" w:hAnsi="Times New Roman" w:cs="Times New Roman"/>
+          <w:sz w:val="24"/>
+          <w:szCs w:val="24"/>
+        </w:rPr>
+        <w:t xml:space="preserve">characteristics. </w:t>
+      </w:r>
+      <w:r>
+        <w:rPr>
+          <w:rFonts w:ascii="Times New Roman" w:hAnsi="Times New Roman" w:cs="Times New Roman"/>
+          <w:sz w:val="24"/>
+          <w:szCs w:val="24"/>
+        </w:rPr>
+        <w:t xml:space="preserve">Since pricing is the main purpose of this predictive model, </w:t>
+      </w:r>
+      <w:r>
+        <w:rPr>
+          <w:rFonts w:ascii="Times New Roman" w:hAnsi="Times New Roman" w:cs="Times New Roman"/>
+          <w:sz w:val="24"/>
+          <w:szCs w:val="24"/>
+        </w:rPr>
+        <w:t xml:space="preserve">any </w:t>
+      </w:r>
+      <w:r>
+        <w:rPr>
+          <w:rFonts w:ascii="Times New Roman" w:hAnsi="Times New Roman" w:cs="Times New Roman"/>
+          <w:sz w:val="24"/>
+          <w:szCs w:val="24"/>
+        </w:rPr>
+        <w:t>r</w:t>
+      </w:r>
+      <w:r>
+        <w:rPr>
+          <w:rFonts w:ascii="Times New Roman" w:hAnsi="Times New Roman" w:cs="Times New Roman"/>
+          <w:sz w:val="24"/>
+          <w:szCs w:val="24"/>
+        </w:rPr>
+        <w:t>esort</w:t>
+      </w:r>
+      <w:r>
+        <w:rPr>
+          <w:rFonts w:ascii="Times New Roman" w:hAnsi="Times New Roman" w:cs="Times New Roman"/>
+          <w:sz w:val="24"/>
+          <w:szCs w:val="24"/>
+        </w:rPr>
+        <w:t xml:space="preserve"> missing pricing data was immediately </w:t>
+      </w:r>
+      <w:r>
+        <w:rPr>
+          <w:rFonts w:ascii="Times New Roman" w:hAnsi="Times New Roman" w:cs="Times New Roman"/>
+          <w:sz w:val="24"/>
+          <w:szCs w:val="24"/>
+        </w:rPr>
+        <w:t>dropped.</w:t>
+      </w:r>
+      <w:r>
+        <w:rPr>
+          <w:rFonts w:ascii="Times New Roman" w:hAnsi="Times New Roman" w:cs="Times New Roman"/>
+          <w:sz w:val="24"/>
+          <w:szCs w:val="24"/>
+        </w:rPr>
+        <w:t xml:space="preserve"> Additionally, </w:t>
+      </w:r>
+      <w:r>
+        <w:rPr>
+          <w:rFonts w:ascii="Times New Roman" w:hAnsi="Times New Roman" w:cs="Times New Roman"/>
+          <w:sz w:val="24"/>
+          <w:szCs w:val="24"/>
+        </w:rPr>
+        <w:t xml:space="preserve">data was much more accessible for weekend </w:t>
+      </w:r>
+      <w:proofErr w:type="gramStart"/>
+      <w:r>
+        <w:rPr>
+          <w:rFonts w:ascii="Times New Roman" w:hAnsi="Times New Roman" w:cs="Times New Roman"/>
+          <w:sz w:val="24"/>
+          <w:szCs w:val="24"/>
+        </w:rPr>
+        <w:t>pricing</w:t>
+      </w:r>
+      <w:proofErr w:type="gramEnd"/>
+      <w:r>
+        <w:rPr>
+          <w:rFonts w:ascii="Times New Roman" w:hAnsi="Times New Roman" w:cs="Times New Roman"/>
+          <w:sz w:val="24"/>
+          <w:szCs w:val="24"/>
+        </w:rPr>
+        <w:t xml:space="preserve"> so the </w:t>
+      </w:r>
+      <w:r>
+        <w:rPr>
+          <w:rFonts w:ascii="Times New Roman" w:hAnsi="Times New Roman" w:cs="Times New Roman"/>
+          <w:sz w:val="24"/>
+          <w:szCs w:val="24"/>
+        </w:rPr>
+        <w:t xml:space="preserve">weekday pricing was not considered for </w:t>
+      </w:r>
+      <w:r>
+        <w:rPr>
+          <w:rFonts w:ascii="Times New Roman" w:hAnsi="Times New Roman" w:cs="Times New Roman"/>
+          <w:sz w:val="24"/>
+          <w:szCs w:val="24"/>
+        </w:rPr>
+        <w:t>the</w:t>
+      </w:r>
+      <w:r>
+        <w:rPr>
+          <w:rFonts w:ascii="Times New Roman" w:hAnsi="Times New Roman" w:cs="Times New Roman"/>
+          <w:sz w:val="24"/>
+          <w:szCs w:val="24"/>
+        </w:rPr>
+        <w:t xml:space="preserve"> model.</w:t>
+      </w:r>
+      <w:r>
+        <w:rPr>
+          <w:rFonts w:ascii="Times New Roman" w:hAnsi="Times New Roman" w:cs="Times New Roman"/>
+          <w:sz w:val="24"/>
+          <w:szCs w:val="24"/>
+        </w:rPr>
+        <w:t xml:space="preserve"> </w:t>
+      </w:r>
+      <w:r>
+        <w:rPr>
+          <w:rFonts w:ascii="Times New Roman" w:hAnsi="Times New Roman" w:cs="Times New Roman"/>
+          <w:sz w:val="24"/>
+          <w:szCs w:val="24"/>
+        </w:rPr>
+        <w:t xml:space="preserve">After </w:t>
+      </w:r>
+      <w:r>
+        <w:rPr>
+          <w:rFonts w:ascii="Times New Roman" w:hAnsi="Times New Roman" w:cs="Times New Roman"/>
+          <w:sz w:val="24"/>
+          <w:szCs w:val="24"/>
+        </w:rPr>
+        <w:t xml:space="preserve">cleaning up rows with too </w:t>
+      </w:r>
+      <w:r>
+        <w:rPr>
+          <w:rFonts w:ascii="Times New Roman" w:hAnsi="Times New Roman" w:cs="Times New Roman"/>
+          <w:sz w:val="24"/>
+          <w:szCs w:val="24"/>
+        </w:rPr>
+        <w:t xml:space="preserve">much missing data and irrelevant columns, </w:t>
+      </w:r>
+      <w:r>
+        <w:rPr>
+          <w:rFonts w:ascii="Times New Roman" w:hAnsi="Times New Roman" w:cs="Times New Roman"/>
+          <w:sz w:val="24"/>
+          <w:szCs w:val="24"/>
+        </w:rPr>
+        <w:t>277 resorts remained across 25 characteristics.</w:t>
+      </w:r>
+      <w:r>
+        <w:rPr>
+          <w:rFonts w:ascii="Times New Roman" w:hAnsi="Times New Roman" w:cs="Times New Roman"/>
+          <w:sz w:val="24"/>
+          <w:szCs w:val="24"/>
+        </w:rPr>
+        <w:t xml:space="preserve"> </w:t>
+      </w:r>
+    </w:p>
     <w:sectPr>
       <w:pgSz w:w="12240" w:h="15840"/>
       <w:pgMar w:top="1440" w:right="1440" w:bottom="1440" w:left="1440" w:header="720" w:footer="720" w:gutter="0"/>

</xml_diff>

<commit_message>
Finished capstone project report, ready for final review before submission
</commit_message>
<xml_diff>
--- a/Guided Capstone Project Report.docx
+++ b/Guided Capstone Project Report.docx
@@ -351,64 +351,6 @@
           <w:sz w:val="24"/>
           <w:szCs w:val="24"/>
         </w:rPr>
-        <w:t xml:space="preserve"> Additionally, </w:t>
-      </w:r>
-      <w:r>
-        <w:rPr>
-          <w:rFonts w:ascii="Times New Roman" w:hAnsi="Times New Roman" w:cs="Times New Roman"/>
-          <w:sz w:val="24"/>
-          <w:szCs w:val="24"/>
-        </w:rPr>
-        <w:t xml:space="preserve">data was much more accessible for weekend </w:t>
-      </w:r>
-      <w:proofErr w:type="gramStart"/>
-      <w:r>
-        <w:rPr>
-          <w:rFonts w:ascii="Times New Roman" w:hAnsi="Times New Roman" w:cs="Times New Roman"/>
-          <w:sz w:val="24"/>
-          <w:szCs w:val="24"/>
-        </w:rPr>
-        <w:t>pricing</w:t>
-      </w:r>
-      <w:proofErr w:type="gramEnd"/>
-      <w:r>
-        <w:rPr>
-          <w:rFonts w:ascii="Times New Roman" w:hAnsi="Times New Roman" w:cs="Times New Roman"/>
-          <w:sz w:val="24"/>
-          <w:szCs w:val="24"/>
-        </w:rPr>
-        <w:t xml:space="preserve"> so the </w:t>
-      </w:r>
-      <w:r>
-        <w:rPr>
-          <w:rFonts w:ascii="Times New Roman" w:hAnsi="Times New Roman" w:cs="Times New Roman"/>
-          <w:sz w:val="24"/>
-          <w:szCs w:val="24"/>
-        </w:rPr>
-        <w:t xml:space="preserve">weekday pricing was not considered for </w:t>
-      </w:r>
-      <w:r>
-        <w:rPr>
-          <w:rFonts w:ascii="Times New Roman" w:hAnsi="Times New Roman" w:cs="Times New Roman"/>
-          <w:sz w:val="24"/>
-          <w:szCs w:val="24"/>
-        </w:rPr>
-        <w:t>the</w:t>
-      </w:r>
-      <w:r>
-        <w:rPr>
-          <w:rFonts w:ascii="Times New Roman" w:hAnsi="Times New Roman" w:cs="Times New Roman"/>
-          <w:sz w:val="24"/>
-          <w:szCs w:val="24"/>
-        </w:rPr>
-        <w:t xml:space="preserve"> model.</w:t>
-      </w:r>
-      <w:r>
-        <w:rPr>
-          <w:rFonts w:ascii="Times New Roman" w:hAnsi="Times New Roman" w:cs="Times New Roman"/>
-          <w:sz w:val="24"/>
-          <w:szCs w:val="24"/>
-        </w:rPr>
         <w:t xml:space="preserve"> </w:t>
       </w:r>
       <w:r>
@@ -417,6 +359,46 @@
           <w:sz w:val="24"/>
           <w:szCs w:val="24"/>
         </w:rPr>
+        <w:t xml:space="preserve">For this model, </w:t>
+      </w:r>
+      <w:r>
+        <w:rPr>
+          <w:rFonts w:ascii="Times New Roman" w:hAnsi="Times New Roman" w:cs="Times New Roman"/>
+          <w:sz w:val="24"/>
+          <w:szCs w:val="24"/>
+        </w:rPr>
+        <w:t xml:space="preserve">weekend pricing was the primary metric due to </w:t>
+      </w:r>
+      <w:r>
+        <w:rPr>
+          <w:rFonts w:ascii="Times New Roman" w:hAnsi="Times New Roman" w:cs="Times New Roman"/>
+          <w:sz w:val="24"/>
+          <w:szCs w:val="24"/>
+        </w:rPr>
+        <w:t>information availability</w:t>
+      </w:r>
+      <w:r>
+        <w:rPr>
+          <w:rFonts w:ascii="Times New Roman" w:hAnsi="Times New Roman" w:cs="Times New Roman"/>
+          <w:sz w:val="24"/>
+          <w:szCs w:val="24"/>
+        </w:rPr>
+        <w:t>.</w:t>
+      </w:r>
+      <w:r>
+        <w:rPr>
+          <w:rFonts w:ascii="Times New Roman" w:hAnsi="Times New Roman" w:cs="Times New Roman"/>
+          <w:sz w:val="24"/>
+          <w:szCs w:val="24"/>
+        </w:rPr>
+        <w:t xml:space="preserve"> </w:t>
+      </w:r>
+      <w:r>
+        <w:rPr>
+          <w:rFonts w:ascii="Times New Roman" w:hAnsi="Times New Roman" w:cs="Times New Roman"/>
+          <w:sz w:val="24"/>
+          <w:szCs w:val="24"/>
+        </w:rPr>
         <w:t xml:space="preserve">After </w:t>
       </w:r>
       <w:r>
@@ -425,7 +407,15 @@
           <w:sz w:val="24"/>
           <w:szCs w:val="24"/>
         </w:rPr>
-        <w:t xml:space="preserve">cleaning up rows with too </w:t>
+        <w:t xml:space="preserve">removing the </w:t>
+      </w:r>
+      <w:r>
+        <w:rPr>
+          <w:rFonts w:ascii="Times New Roman" w:hAnsi="Times New Roman" w:cs="Times New Roman"/>
+          <w:sz w:val="24"/>
+          <w:szCs w:val="24"/>
+        </w:rPr>
+        <w:t xml:space="preserve">rows with too </w:t>
       </w:r>
       <w:r>
         <w:rPr>
@@ -450,6 +440,1054 @@
           <w:szCs w:val="24"/>
         </w:rPr>
         <w:t xml:space="preserve"> </w:t>
+      </w:r>
+      <w:r>
+        <w:rPr>
+          <w:rFonts w:ascii="Times New Roman" w:hAnsi="Times New Roman" w:cs="Times New Roman"/>
+          <w:sz w:val="24"/>
+          <w:szCs w:val="24"/>
+        </w:rPr>
+        <w:t>The</w:t>
+      </w:r>
+      <w:r>
+        <w:rPr>
+          <w:rFonts w:ascii="Times New Roman" w:hAnsi="Times New Roman" w:cs="Times New Roman"/>
+          <w:sz w:val="24"/>
+          <w:szCs w:val="24"/>
+        </w:rPr>
+        <w:t xml:space="preserve"> data was </w:t>
+      </w:r>
+      <w:r>
+        <w:rPr>
+          <w:rFonts w:ascii="Times New Roman" w:hAnsi="Times New Roman" w:cs="Times New Roman"/>
+          <w:sz w:val="24"/>
+          <w:szCs w:val="24"/>
+        </w:rPr>
+        <w:t xml:space="preserve">then </w:t>
+      </w:r>
+      <w:r>
+        <w:rPr>
+          <w:rFonts w:ascii="Times New Roman" w:hAnsi="Times New Roman" w:cs="Times New Roman"/>
+          <w:sz w:val="24"/>
+          <w:szCs w:val="24"/>
+        </w:rPr>
+        <w:t>further refined to standardize population and size metrics</w:t>
+      </w:r>
+      <w:r>
+        <w:rPr>
+          <w:rFonts w:ascii="Times New Roman" w:hAnsi="Times New Roman" w:cs="Times New Roman"/>
+          <w:sz w:val="24"/>
+          <w:szCs w:val="24"/>
+        </w:rPr>
+        <w:t xml:space="preserve"> and </w:t>
+      </w:r>
+      <w:r>
+        <w:rPr>
+          <w:rFonts w:ascii="Times New Roman" w:hAnsi="Times New Roman" w:cs="Times New Roman"/>
+          <w:sz w:val="24"/>
+          <w:szCs w:val="24"/>
+        </w:rPr>
+        <w:t xml:space="preserve">add </w:t>
+      </w:r>
+      <w:r>
+        <w:rPr>
+          <w:rFonts w:ascii="Times New Roman" w:hAnsi="Times New Roman" w:cs="Times New Roman"/>
+          <w:sz w:val="24"/>
+          <w:szCs w:val="24"/>
+        </w:rPr>
+        <w:t xml:space="preserve">the proportions of skiable area, days open, terrain, and night </w:t>
+      </w:r>
+      <w:r>
+        <w:rPr>
+          <w:rFonts w:ascii="Times New Roman" w:hAnsi="Times New Roman" w:cs="Times New Roman"/>
+          <w:sz w:val="24"/>
+          <w:szCs w:val="24"/>
+        </w:rPr>
+        <w:t>skiing available</w:t>
+      </w:r>
+      <w:r>
+        <w:rPr>
+          <w:rFonts w:ascii="Times New Roman" w:hAnsi="Times New Roman" w:cs="Times New Roman"/>
+          <w:sz w:val="24"/>
+          <w:szCs w:val="24"/>
+        </w:rPr>
+        <w:t>.</w:t>
+      </w:r>
+    </w:p>
+    <w:p>
+      <w:pPr>
+        <w:spacing w:line="480" w:lineRule="auto"/>
+        <w:ind w:firstLine="720"/>
+        <w:rPr>
+          <w:rFonts w:ascii="Times New Roman" w:hAnsi="Times New Roman" w:cs="Times New Roman"/>
+          <w:sz w:val="24"/>
+          <w:szCs w:val="24"/>
+        </w:rPr>
+      </w:pPr>
+      <w:r>
+        <w:rPr>
+          <w:rFonts w:ascii="Times New Roman" w:hAnsi="Times New Roman" w:cs="Times New Roman"/>
+          <w:sz w:val="24"/>
+          <w:szCs w:val="24"/>
+        </w:rPr>
+        <w:t xml:space="preserve">Using a random forest </w:t>
+      </w:r>
+      <w:r>
+        <w:rPr>
+          <w:rFonts w:ascii="Times New Roman" w:hAnsi="Times New Roman" w:cs="Times New Roman"/>
+          <w:sz w:val="24"/>
+          <w:szCs w:val="24"/>
+        </w:rPr>
+        <w:t xml:space="preserve">regressor, </w:t>
+      </w:r>
+      <w:r>
+        <w:rPr>
+          <w:rFonts w:ascii="Times New Roman" w:hAnsi="Times New Roman" w:cs="Times New Roman"/>
+          <w:sz w:val="24"/>
+          <w:szCs w:val="24"/>
+        </w:rPr>
+        <w:t>Big Mountain Resort</w:t>
+      </w:r>
+      <w:r>
+        <w:rPr>
+          <w:rFonts w:ascii="Times New Roman" w:hAnsi="Times New Roman" w:cs="Times New Roman"/>
+          <w:sz w:val="24"/>
+          <w:szCs w:val="24"/>
+        </w:rPr>
+        <w:t xml:space="preserve"> </w:t>
+      </w:r>
+      <w:r>
+        <w:rPr>
+          <w:rFonts w:ascii="Times New Roman" w:hAnsi="Times New Roman" w:cs="Times New Roman"/>
+          <w:sz w:val="24"/>
+          <w:szCs w:val="24"/>
+        </w:rPr>
+        <w:t>may be</w:t>
+      </w:r>
+      <w:r>
+        <w:rPr>
+          <w:rFonts w:ascii="Times New Roman" w:hAnsi="Times New Roman" w:cs="Times New Roman"/>
+          <w:sz w:val="24"/>
+          <w:szCs w:val="24"/>
+        </w:rPr>
+        <w:t xml:space="preserve"> undercharging their visitors despite </w:t>
+      </w:r>
+      <w:r>
+        <w:rPr>
+          <w:rFonts w:ascii="Times New Roman" w:hAnsi="Times New Roman" w:cs="Times New Roman"/>
+          <w:sz w:val="24"/>
+          <w:szCs w:val="24"/>
+        </w:rPr>
+        <w:t xml:space="preserve">ranking in the top 20% of </w:t>
+      </w:r>
+      <w:r>
+        <w:rPr>
+          <w:rFonts w:ascii="Times New Roman" w:hAnsi="Times New Roman" w:cs="Times New Roman"/>
+          <w:sz w:val="24"/>
+          <w:szCs w:val="24"/>
+        </w:rPr>
+        <w:t>ticket prices</w:t>
+      </w:r>
+      <w:r>
+        <w:rPr>
+          <w:rFonts w:ascii="Times New Roman" w:hAnsi="Times New Roman" w:cs="Times New Roman"/>
+          <w:sz w:val="24"/>
+          <w:szCs w:val="24"/>
+        </w:rPr>
+        <w:t xml:space="preserve"> of resorts that were surveyed</w:t>
+      </w:r>
+      <w:r>
+        <w:rPr>
+          <w:rFonts w:ascii="Times New Roman" w:hAnsi="Times New Roman" w:cs="Times New Roman"/>
+          <w:sz w:val="24"/>
+          <w:szCs w:val="24"/>
+        </w:rPr>
+        <w:t xml:space="preserve"> (Fig. 1)</w:t>
+      </w:r>
+      <w:r>
+        <w:rPr>
+          <w:rFonts w:ascii="Times New Roman" w:hAnsi="Times New Roman" w:cs="Times New Roman"/>
+          <w:sz w:val="24"/>
+          <w:szCs w:val="24"/>
+        </w:rPr>
+        <w:t>.</w:t>
+      </w:r>
+    </w:p>
+    <w:p>
+      <w:pPr>
+        <w:keepNext/>
+        <w:spacing w:line="240" w:lineRule="auto"/>
+        <w:ind w:firstLine="720"/>
+        <w:jc w:val="center"/>
+      </w:pPr>
+      <w:r>
+        <w:rPr>
+          <w:noProof/>
+        </w:rPr>
+        <w:drawing>
+          <wp:inline distT="0" distB="0" distL="0" distR="0" wp14:anchorId="527FBC4E" wp14:editId="3DCC3367">
+            <wp:extent cx="3479770" cy="1933575"/>
+            <wp:effectExtent l="0" t="0" r="6985" b="0"/>
+            <wp:docPr id="384382839" name="Picture 2" descr="A graph of a number of blue bars&#10;&#10;Description automatically generated with medium confidence"/>
+            <wp:cNvGraphicFramePr>
+              <a:graphicFrameLocks xmlns:a="http://schemas.openxmlformats.org/drawingml/2006/main" noChangeAspect="1"/>
+            </wp:cNvGraphicFramePr>
+            <a:graphic xmlns:a="http://schemas.openxmlformats.org/drawingml/2006/main">
+              <a:graphicData uri="http://schemas.openxmlformats.org/drawingml/2006/picture">
+                <pic:pic xmlns:pic="http://schemas.openxmlformats.org/drawingml/2006/picture">
+                  <pic:nvPicPr>
+                    <pic:cNvPr id="384382839" name="Picture 2" descr="A graph of a number of blue bars&#10;&#10;Description automatically generated with medium confidence"/>
+                    <pic:cNvPicPr>
+                      <a:picLocks noChangeAspect="1" noChangeArrowheads="1"/>
+                    </pic:cNvPicPr>
+                  </pic:nvPicPr>
+                  <pic:blipFill>
+                    <a:blip r:embed="rId4">
+                      <a:extLst>
+                        <a:ext uri="{28A0092B-C50C-407E-A947-70E740481C1C}">
+                          <a14:useLocalDpi xmlns:a14="http://schemas.microsoft.com/office/drawing/2010/main" val="0"/>
+                        </a:ext>
+                      </a:extLst>
+                    </a:blip>
+                    <a:srcRect/>
+                    <a:stretch>
+                      <a:fillRect/>
+                    </a:stretch>
+                  </pic:blipFill>
+                  <pic:spPr bwMode="auto">
+                    <a:xfrm>
+                      <a:off x="0" y="0"/>
+                      <a:ext cx="3528106" cy="1960434"/>
+                    </a:xfrm>
+                    <a:prstGeom prst="rect">
+                      <a:avLst/>
+                    </a:prstGeom>
+                    <a:noFill/>
+                    <a:ln>
+                      <a:noFill/>
+                    </a:ln>
+                  </pic:spPr>
+                </pic:pic>
+              </a:graphicData>
+            </a:graphic>
+          </wp:inline>
+        </w:drawing>
+      </w:r>
+    </w:p>
+    <w:p>
+      <w:pPr>
+        <w:pStyle w:val="Caption"/>
+        <w:jc w:val="center"/>
+        <w:rPr>
+          <w:rFonts w:ascii="Times New Roman" w:hAnsi="Times New Roman" w:cs="Times New Roman"/>
+          <w:sz w:val="24"/>
+          <w:szCs w:val="24"/>
+        </w:rPr>
+      </w:pPr>
+      <w:r>
+        <w:t xml:space="preserve">Figure </w:t>
+      </w:r>
+      <w:r>
+        <w:fldChar w:fldCharType="begin"/>
+      </w:r>
+      <w:r>
+        <w:instrText xml:space="preserve"> SEQ Figure \* ARABIC </w:instrText>
+      </w:r>
+      <w:r>
+        <w:fldChar w:fldCharType="separate"/>
+      </w:r>
+      <w:r>
+        <w:rPr>
+          <w:noProof/>
+        </w:rPr>
+        <w:t>1</w:t>
+      </w:r>
+      <w:r>
+        <w:fldChar w:fldCharType="end"/>
+      </w:r>
+      <w:r>
+        <w:t>. Adult weekend ticket prices of 277 resorts.</w:t>
+      </w:r>
+    </w:p>
+    <w:p>
+      <w:pPr>
+        <w:spacing w:line="480" w:lineRule="auto"/>
+        <w:rPr>
+          <w:rFonts w:ascii="Times New Roman" w:hAnsi="Times New Roman" w:cs="Times New Roman"/>
+          <w:sz w:val="24"/>
+          <w:szCs w:val="24"/>
+        </w:rPr>
+      </w:pPr>
+      <w:r>
+        <w:rPr>
+          <w:rFonts w:ascii="Times New Roman" w:hAnsi="Times New Roman" w:cs="Times New Roman"/>
+          <w:sz w:val="24"/>
+          <w:szCs w:val="24"/>
+        </w:rPr>
+        <w:lastRenderedPageBreak/>
+        <w:t xml:space="preserve">Based on </w:t>
+      </w:r>
+      <w:r>
+        <w:rPr>
+          <w:rFonts w:ascii="Times New Roman" w:hAnsi="Times New Roman" w:cs="Times New Roman"/>
+          <w:sz w:val="24"/>
+          <w:szCs w:val="24"/>
+        </w:rPr>
+        <w:t xml:space="preserve">how the market charges </w:t>
+      </w:r>
+      <w:r>
+        <w:rPr>
+          <w:rFonts w:ascii="Times New Roman" w:hAnsi="Times New Roman" w:cs="Times New Roman"/>
+          <w:sz w:val="24"/>
+          <w:szCs w:val="24"/>
+        </w:rPr>
+        <w:t>for their facilities, Big Mountain</w:t>
+      </w:r>
+      <w:r>
+        <w:rPr>
+          <w:rFonts w:ascii="Times New Roman" w:hAnsi="Times New Roman" w:cs="Times New Roman"/>
+          <w:sz w:val="24"/>
+          <w:szCs w:val="24"/>
+        </w:rPr>
+        <w:t>’s weekend pricing</w:t>
+      </w:r>
+      <w:r>
+        <w:rPr>
+          <w:rFonts w:ascii="Times New Roman" w:hAnsi="Times New Roman" w:cs="Times New Roman"/>
+          <w:sz w:val="24"/>
+          <w:szCs w:val="24"/>
+        </w:rPr>
+        <w:t xml:space="preserve"> </w:t>
+      </w:r>
+      <w:r>
+        <w:rPr>
+          <w:rFonts w:ascii="Times New Roman" w:hAnsi="Times New Roman" w:cs="Times New Roman"/>
+          <w:sz w:val="24"/>
+          <w:szCs w:val="24"/>
+        </w:rPr>
+        <w:t>sh</w:t>
+      </w:r>
+      <w:r>
+        <w:rPr>
+          <w:rFonts w:ascii="Times New Roman" w:hAnsi="Times New Roman" w:cs="Times New Roman"/>
+          <w:sz w:val="24"/>
+          <w:szCs w:val="24"/>
+        </w:rPr>
+        <w:t xml:space="preserve">ould range from $85.48 to </w:t>
+      </w:r>
+      <w:r>
+        <w:rPr>
+          <w:rFonts w:ascii="Times New Roman" w:hAnsi="Times New Roman" w:cs="Times New Roman"/>
+          <w:sz w:val="24"/>
+          <w:szCs w:val="24"/>
+        </w:rPr>
+        <w:t>$106.</w:t>
+      </w:r>
+      <w:r>
+        <w:rPr>
+          <w:rFonts w:ascii="Times New Roman" w:hAnsi="Times New Roman" w:cs="Times New Roman"/>
+          <w:sz w:val="24"/>
+          <w:szCs w:val="24"/>
+        </w:rPr>
+        <w:t>26</w:t>
+      </w:r>
+      <w:r>
+        <w:rPr>
+          <w:rFonts w:ascii="Times New Roman" w:hAnsi="Times New Roman" w:cs="Times New Roman"/>
+          <w:sz w:val="24"/>
+          <w:szCs w:val="24"/>
+        </w:rPr>
+        <w:t>.</w:t>
+      </w:r>
+      <w:r>
+        <w:rPr>
+          <w:rFonts w:ascii="Times New Roman" w:hAnsi="Times New Roman" w:cs="Times New Roman"/>
+          <w:sz w:val="24"/>
+          <w:szCs w:val="24"/>
+        </w:rPr>
+        <w:t xml:space="preserve"> </w:t>
+      </w:r>
+      <w:r>
+        <w:rPr>
+          <w:rFonts w:ascii="Times New Roman" w:hAnsi="Times New Roman" w:cs="Times New Roman"/>
+          <w:sz w:val="24"/>
+          <w:szCs w:val="24"/>
+        </w:rPr>
+        <w:t xml:space="preserve">The key </w:t>
+      </w:r>
+      <w:r>
+        <w:rPr>
+          <w:rFonts w:ascii="Times New Roman" w:hAnsi="Times New Roman" w:cs="Times New Roman"/>
+          <w:sz w:val="24"/>
+          <w:szCs w:val="24"/>
+        </w:rPr>
+        <w:t>factors</w:t>
+      </w:r>
+      <w:r>
+        <w:rPr>
+          <w:rFonts w:ascii="Times New Roman" w:hAnsi="Times New Roman" w:cs="Times New Roman"/>
+          <w:sz w:val="24"/>
+          <w:szCs w:val="24"/>
+        </w:rPr>
+        <w:t xml:space="preserve"> </w:t>
+      </w:r>
+      <w:r>
+        <w:rPr>
+          <w:rFonts w:ascii="Times New Roman" w:hAnsi="Times New Roman" w:cs="Times New Roman"/>
+          <w:sz w:val="24"/>
+          <w:szCs w:val="24"/>
+        </w:rPr>
+        <w:t xml:space="preserve">contributing </w:t>
+      </w:r>
+      <w:r>
+        <w:rPr>
+          <w:rFonts w:ascii="Times New Roman" w:hAnsi="Times New Roman" w:cs="Times New Roman"/>
+          <w:sz w:val="24"/>
+          <w:szCs w:val="24"/>
+        </w:rPr>
+        <w:t>to this estimat</w:t>
+      </w:r>
+      <w:r>
+        <w:rPr>
+          <w:rFonts w:ascii="Times New Roman" w:hAnsi="Times New Roman" w:cs="Times New Roman"/>
+          <w:sz w:val="24"/>
+          <w:szCs w:val="24"/>
+        </w:rPr>
+        <w:t xml:space="preserve">e </w:t>
+      </w:r>
+      <w:r>
+        <w:rPr>
+          <w:rFonts w:ascii="Times New Roman" w:hAnsi="Times New Roman" w:cs="Times New Roman"/>
+          <w:sz w:val="24"/>
+          <w:szCs w:val="24"/>
+        </w:rPr>
+        <w:t>include</w:t>
+      </w:r>
+      <w:r>
+        <w:rPr>
+          <w:rFonts w:ascii="Times New Roman" w:hAnsi="Times New Roman" w:cs="Times New Roman"/>
+          <w:sz w:val="24"/>
+          <w:szCs w:val="24"/>
+        </w:rPr>
+        <w:t xml:space="preserve"> </w:t>
+      </w:r>
+      <w:r>
+        <w:rPr>
+          <w:rFonts w:ascii="Times New Roman" w:hAnsi="Times New Roman" w:cs="Times New Roman"/>
+          <w:sz w:val="24"/>
+          <w:szCs w:val="24"/>
+        </w:rPr>
+        <w:t>the longest vertical drop</w:t>
+      </w:r>
+      <w:r>
+        <w:rPr>
+          <w:rFonts w:ascii="Times New Roman" w:hAnsi="Times New Roman" w:cs="Times New Roman"/>
+          <w:sz w:val="24"/>
+          <w:szCs w:val="24"/>
+        </w:rPr>
+        <w:t xml:space="preserve">, number of runs, area covered by artificial snow, and </w:t>
+      </w:r>
+      <w:r>
+        <w:rPr>
+          <w:rFonts w:ascii="Times New Roman" w:hAnsi="Times New Roman" w:cs="Times New Roman"/>
+          <w:sz w:val="24"/>
+          <w:szCs w:val="24"/>
+        </w:rPr>
+        <w:t>number of fast quads</w:t>
+      </w:r>
+      <w:r>
+        <w:rPr>
+          <w:rFonts w:ascii="Times New Roman" w:hAnsi="Times New Roman" w:cs="Times New Roman"/>
+          <w:sz w:val="24"/>
+          <w:szCs w:val="24"/>
+        </w:rPr>
+        <w:t xml:space="preserve"> (Fig. 2)</w:t>
+      </w:r>
+      <w:r>
+        <w:rPr>
+          <w:rFonts w:ascii="Times New Roman" w:hAnsi="Times New Roman" w:cs="Times New Roman"/>
+          <w:sz w:val="24"/>
+          <w:szCs w:val="24"/>
+        </w:rPr>
+        <w:t>.</w:t>
+      </w:r>
+    </w:p>
+    <w:p>
+      <w:pPr>
+        <w:keepNext/>
+        <w:spacing w:line="240" w:lineRule="auto"/>
+      </w:pPr>
+      <w:r>
+        <w:rPr>
+          <w:rFonts w:ascii="Times New Roman" w:hAnsi="Times New Roman" w:cs="Times New Roman"/>
+          <w:noProof/>
+          <w:sz w:val="24"/>
+          <w:szCs w:val="24"/>
+        </w:rPr>
+        <mc:AlternateContent>
+          <mc:Choice Requires="wpg">
+            <w:drawing>
+              <wp:inline distT="0" distB="0" distL="0" distR="0" wp14:anchorId="467164C5" wp14:editId="0733A16D">
+                <wp:extent cx="5938551" cy="3241546"/>
+                <wp:effectExtent l="0" t="0" r="5080" b="0"/>
+                <wp:docPr id="1481125688" name="Group 7"/>
+                <wp:cNvGraphicFramePr/>
+                <a:graphic xmlns:a="http://schemas.openxmlformats.org/drawingml/2006/main">
+                  <a:graphicData uri="http://schemas.microsoft.com/office/word/2010/wordprocessingGroup">
+                    <wpg:wgp>
+                      <wpg:cNvGrpSpPr/>
+                      <wpg:grpSpPr>
+                        <a:xfrm>
+                          <a:off x="0" y="0"/>
+                          <a:ext cx="5938551" cy="3241546"/>
+                          <a:chOff x="0" y="0"/>
+                          <a:chExt cx="5938551" cy="3241546"/>
+                        </a:xfrm>
+                      </wpg:grpSpPr>
+                      <pic:pic xmlns:pic="http://schemas.openxmlformats.org/drawingml/2006/picture">
+                        <pic:nvPicPr>
+                          <pic:cNvPr id="1521386782" name="Picture 3" descr="A graph of a vertical drop&#10;&#10;Description automatically generated"/>
+                          <pic:cNvPicPr>
+                            <a:picLocks/>
+                          </pic:cNvPicPr>
+                        </pic:nvPicPr>
+                        <pic:blipFill>
+                          <a:blip r:embed="rId5" cstate="print">
+                            <a:extLst>
+                              <a:ext uri="{28A0092B-C50C-407E-A947-70E740481C1C}">
+                                <a14:useLocalDpi xmlns:a14="http://schemas.microsoft.com/office/drawing/2010/main" val="0"/>
+                              </a:ext>
+                            </a:extLst>
+                          </a:blip>
+                          <a:srcRect/>
+                          <a:stretch>
+                            <a:fillRect/>
+                          </a:stretch>
+                        </pic:blipFill>
+                        <pic:spPr bwMode="auto">
+                          <a:xfrm>
+                            <a:off x="0" y="0"/>
+                            <a:ext cx="2926080" cy="1609090"/>
+                          </a:xfrm>
+                          <a:prstGeom prst="rect">
+                            <a:avLst/>
+                          </a:prstGeom>
+                          <a:noFill/>
+                          <a:ln>
+                            <a:noFill/>
+                          </a:ln>
+                        </pic:spPr>
+                      </pic:pic>
+                      <pic:pic xmlns:pic="http://schemas.openxmlformats.org/drawingml/2006/picture">
+                        <pic:nvPicPr>
+                          <pic:cNvPr id="1458878725" name="Picture 4" descr="A graph of a graph&#10;&#10;Description automatically generated with medium confidence"/>
+                          <pic:cNvPicPr>
+                            <a:picLocks/>
+                          </pic:cNvPicPr>
+                        </pic:nvPicPr>
+                        <pic:blipFill>
+                          <a:blip r:embed="rId6" cstate="print">
+                            <a:extLst>
+                              <a:ext uri="{28A0092B-C50C-407E-A947-70E740481C1C}">
+                                <a14:useLocalDpi xmlns:a14="http://schemas.microsoft.com/office/drawing/2010/main" val="0"/>
+                              </a:ext>
+                            </a:extLst>
+                          </a:blip>
+                          <a:srcRect/>
+                          <a:stretch>
+                            <a:fillRect/>
+                          </a:stretch>
+                        </pic:blipFill>
+                        <pic:spPr bwMode="auto">
+                          <a:xfrm>
+                            <a:off x="0" y="1632456"/>
+                            <a:ext cx="2926080" cy="1609090"/>
+                          </a:xfrm>
+                          <a:prstGeom prst="rect">
+                            <a:avLst/>
+                          </a:prstGeom>
+                          <a:noFill/>
+                          <a:ln>
+                            <a:noFill/>
+                          </a:ln>
+                        </pic:spPr>
+                      </pic:pic>
+                      <pic:pic xmlns:pic="http://schemas.openxmlformats.org/drawingml/2006/picture">
+                        <pic:nvPicPr>
+                          <pic:cNvPr id="74509436" name="Picture 5" descr="A graph with numbers and lines&#10;&#10;Description automatically generated"/>
+                          <pic:cNvPicPr>
+                            <a:picLocks/>
+                          </pic:cNvPicPr>
+                        </pic:nvPicPr>
+                        <pic:blipFill>
+                          <a:blip r:embed="rId7" cstate="print">
+                            <a:extLst>
+                              <a:ext uri="{28A0092B-C50C-407E-A947-70E740481C1C}">
+                                <a14:useLocalDpi xmlns:a14="http://schemas.microsoft.com/office/drawing/2010/main" val="0"/>
+                              </a:ext>
+                            </a:extLst>
+                          </a:blip>
+                          <a:srcRect/>
+                          <a:stretch>
+                            <a:fillRect/>
+                          </a:stretch>
+                        </pic:blipFill>
+                        <pic:spPr bwMode="auto">
+                          <a:xfrm>
+                            <a:off x="3012471" y="1632456"/>
+                            <a:ext cx="2926080" cy="1609090"/>
+                          </a:xfrm>
+                          <a:prstGeom prst="rect">
+                            <a:avLst/>
+                          </a:prstGeom>
+                          <a:noFill/>
+                          <a:ln>
+                            <a:noFill/>
+                          </a:ln>
+                        </pic:spPr>
+                      </pic:pic>
+                      <pic:pic xmlns:pic="http://schemas.openxmlformats.org/drawingml/2006/picture">
+                        <pic:nvPicPr>
+                          <pic:cNvPr id="96139033" name="Picture 6" descr="A graph of a number of runs&#10;&#10;Description automatically generated"/>
+                          <pic:cNvPicPr>
+                            <a:picLocks/>
+                          </pic:cNvPicPr>
+                        </pic:nvPicPr>
+                        <pic:blipFill>
+                          <a:blip r:embed="rId8" cstate="print">
+                            <a:extLst>
+                              <a:ext uri="{28A0092B-C50C-407E-A947-70E740481C1C}">
+                                <a14:useLocalDpi xmlns:a14="http://schemas.microsoft.com/office/drawing/2010/main" val="0"/>
+                              </a:ext>
+                            </a:extLst>
+                          </a:blip>
+                          <a:srcRect/>
+                          <a:stretch>
+                            <a:fillRect/>
+                          </a:stretch>
+                        </pic:blipFill>
+                        <pic:spPr bwMode="auto">
+                          <a:xfrm>
+                            <a:off x="3012471" y="0"/>
+                            <a:ext cx="2926080" cy="1609090"/>
+                          </a:xfrm>
+                          <a:prstGeom prst="rect">
+                            <a:avLst/>
+                          </a:prstGeom>
+                          <a:noFill/>
+                          <a:ln>
+                            <a:noFill/>
+                          </a:ln>
+                        </pic:spPr>
+                      </pic:pic>
+                    </wpg:wgp>
+                  </a:graphicData>
+                </a:graphic>
+              </wp:inline>
+            </w:drawing>
+          </mc:Choice>
+          <mc:Fallback>
+            <w:pict>
+              <v:group w14:anchorId="41F446DF" id="Group 7" o:spid="_x0000_s1026" style="width:467.6pt;height:255.25pt;mso-position-horizontal-relative:char;mso-position-vertical-relative:line" coordsize="59385,32415" o:gfxdata="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">
+                <v:shapetype id="_x0000_t75" coordsize="21600,21600" o:spt="75" o:preferrelative="t" path="m@4@5l@4@11@9@11@9@5xe" filled="f" stroked="f">
+                  <v:stroke joinstyle="miter"/>
+                  <v:formulas>
+                    <v:f eqn="if lineDrawn pixelLineWidth 0"/>
+                    <v:f eqn="sum @0 1 0"/>
+                    <v:f eqn="sum 0 0 @1"/>
+                    <v:f eqn="prod @2 1 2"/>
+                    <v:f eqn="prod @3 21600 pixelWidth"/>
+                    <v:f eqn="prod @3 21600 pixelHeight"/>
+                    <v:f eqn="sum @0 0 1"/>
+                    <v:f eqn="prod @6 1 2"/>
+                    <v:f eqn="prod @7 21600 pixelWidth"/>
+                    <v:f eqn="sum @8 21600 0"/>
+                    <v:f eqn="prod @7 21600 pixelHeight"/>
+                    <v:f eqn="sum @10 21600 0"/>
+                  </v:formulas>
+                  <v:path o:extrusionok="f" gradientshapeok="t" o:connecttype="rect"/>
+                  <o:lock v:ext="edit" aspectratio="t"/>
+                </v:shapetype>
+                <v:shape id="Picture 3" o:spid="_x0000_s1027" type="#_x0000_t75" alt="A graph of a vertical drop&#10;&#10;Description automatically generated" style="position:absolute;width:29260;height:16090;visibility:visible;mso-wrap-style:square" o:gfxdata="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">
+                  <v:imagedata r:id="rId9" o:title="A graph of a vertical drop&#10;&#10;Description automatically generated"/>
+                  <o:lock v:ext="edit" aspectratio="f"/>
+                </v:shape>
+                <v:shape id="Picture 4" o:spid="_x0000_s1028" type="#_x0000_t75" alt="A graph of a graph&#10;&#10;Description automatically generated with medium confidence" style="position:absolute;top:16324;width:29260;height:16091;visibility:visible;mso-wrap-style:square" o:gfxdata="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">
+                  <v:imagedata r:id="rId10" o:title="A graph of a graph&#10;&#10;Description automatically generated with medium confidence"/>
+                  <o:lock v:ext="edit" aspectratio="f"/>
+                </v:shape>
+                <v:shape id="Picture 5" o:spid="_x0000_s1029" type="#_x0000_t75" alt="A graph with numbers and lines&#10;&#10;Description automatically generated" style="position:absolute;left:30124;top:16324;width:29261;height:16091;visibility:visible;mso-wrap-style:square" o:gfxdata="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">
+                  <v:imagedata r:id="rId11" o:title="A graph with numbers and lines&#10;&#10;Description automatically generated"/>
+                  <o:lock v:ext="edit" aspectratio="f"/>
+                </v:shape>
+                <v:shape id="Picture 6" o:spid="_x0000_s1030" type="#_x0000_t75" alt="A graph of a number of runs&#10;&#10;Description automatically generated" style="position:absolute;left:30124;width:29261;height:16090;visibility:visible;mso-wrap-style:square" o:gfxdata="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">
+                  <v:imagedata r:id="rId12" o:title="A graph of a number of runs&#10;&#10;Description automatically generated"/>
+                  <o:lock v:ext="edit" aspectratio="f"/>
+                </v:shape>
+                <w10:anchorlock/>
+              </v:group>
+            </w:pict>
+          </mc:Fallback>
+        </mc:AlternateContent>
+      </w:r>
+    </w:p>
+    <w:p>
+      <w:pPr>
+        <w:pStyle w:val="Caption"/>
+        <w:rPr>
+          <w:rFonts w:ascii="Times New Roman" w:hAnsi="Times New Roman" w:cs="Times New Roman"/>
+          <w:sz w:val="24"/>
+          <w:szCs w:val="24"/>
+        </w:rPr>
+      </w:pPr>
+      <w:r>
+        <w:t xml:space="preserve">Figure </w:t>
+      </w:r>
+      <w:r>
+        <w:fldChar w:fldCharType="begin"/>
+      </w:r>
+      <w:r>
+        <w:instrText xml:space="preserve"> SEQ Figure \* ARABIC </w:instrText>
+      </w:r>
+      <w:r>
+        <w:fldChar w:fldCharType="separate"/>
+      </w:r>
+      <w:r>
+        <w:rPr>
+          <w:noProof/>
+        </w:rPr>
+        <w:t>2</w:t>
+      </w:r>
+      <w:r>
+        <w:fldChar w:fldCharType="end"/>
+      </w:r>
+      <w:r>
+        <w:t>. Distribution of feature metrics for vertical drops, number of runs, area of artificial snow, and number of fast quads across the market. Big Mountain Resort's position is highlighted in all graphs by a vertical red line.</w:t>
+      </w:r>
+    </w:p>
+    <w:p>
+      <w:pPr>
+        <w:spacing w:line="480" w:lineRule="auto"/>
+        <w:rPr>
+          <w:rFonts w:ascii="Times New Roman" w:hAnsi="Times New Roman" w:cs="Times New Roman"/>
+          <w:sz w:val="24"/>
+          <w:szCs w:val="24"/>
+        </w:rPr>
+      </w:pPr>
+      <w:r>
+        <w:rPr>
+          <w:rFonts w:ascii="Times New Roman" w:hAnsi="Times New Roman" w:cs="Times New Roman"/>
+          <w:sz w:val="24"/>
+          <w:szCs w:val="24"/>
+        </w:rPr>
+        <w:tab/>
+      </w:r>
+      <w:r>
+        <w:rPr>
+          <w:rFonts w:ascii="Times New Roman" w:hAnsi="Times New Roman" w:cs="Times New Roman"/>
+          <w:sz w:val="24"/>
+          <w:szCs w:val="24"/>
+        </w:rPr>
+        <w:t xml:space="preserve">To maximize </w:t>
+      </w:r>
+      <w:r>
+        <w:rPr>
+          <w:rFonts w:ascii="Times New Roman" w:hAnsi="Times New Roman" w:cs="Times New Roman"/>
+          <w:sz w:val="24"/>
+          <w:szCs w:val="24"/>
+        </w:rPr>
+        <w:t>profitability, Big Mountain should</w:t>
+      </w:r>
+      <w:r>
+        <w:rPr>
+          <w:rFonts w:ascii="Times New Roman" w:hAnsi="Times New Roman" w:cs="Times New Roman"/>
+          <w:sz w:val="24"/>
+          <w:szCs w:val="24"/>
+        </w:rPr>
+        <w:t xml:space="preserve"> at least</w:t>
+      </w:r>
+      <w:r>
+        <w:rPr>
+          <w:rFonts w:ascii="Times New Roman" w:hAnsi="Times New Roman" w:cs="Times New Roman"/>
+          <w:sz w:val="24"/>
+          <w:szCs w:val="24"/>
+        </w:rPr>
+        <w:t xml:space="preserve"> </w:t>
+      </w:r>
+      <w:r>
+        <w:rPr>
+          <w:rFonts w:ascii="Times New Roman" w:hAnsi="Times New Roman" w:cs="Times New Roman"/>
+          <w:sz w:val="24"/>
+          <w:szCs w:val="24"/>
+        </w:rPr>
+        <w:t>raise its prices within the expected range</w:t>
+      </w:r>
+      <w:r>
+        <w:rPr>
+          <w:rFonts w:ascii="Times New Roman" w:hAnsi="Times New Roman" w:cs="Times New Roman"/>
+          <w:sz w:val="24"/>
+          <w:szCs w:val="24"/>
+        </w:rPr>
+        <w:t>.</w:t>
+      </w:r>
+      <w:r>
+        <w:rPr>
+          <w:rFonts w:ascii="Times New Roman" w:hAnsi="Times New Roman" w:cs="Times New Roman"/>
+          <w:sz w:val="24"/>
+          <w:szCs w:val="24"/>
+        </w:rPr>
+        <w:t xml:space="preserve"> Additional revenue could </w:t>
+      </w:r>
+      <w:r>
+        <w:rPr>
+          <w:rFonts w:ascii="Times New Roman" w:hAnsi="Times New Roman" w:cs="Times New Roman"/>
+          <w:sz w:val="24"/>
+          <w:szCs w:val="24"/>
+        </w:rPr>
+        <w:t xml:space="preserve">be generated over the next season if the resort invests in </w:t>
+      </w:r>
+      <w:r>
+        <w:rPr>
+          <w:rFonts w:ascii="Times New Roman" w:hAnsi="Times New Roman" w:cs="Times New Roman"/>
+          <w:sz w:val="24"/>
+          <w:szCs w:val="24"/>
+        </w:rPr>
+        <w:t>adding a run that extends down by 150 feet</w:t>
+      </w:r>
+      <w:r>
+        <w:rPr>
+          <w:rFonts w:ascii="Times New Roman" w:hAnsi="Times New Roman" w:cs="Times New Roman"/>
+          <w:sz w:val="24"/>
+          <w:szCs w:val="24"/>
+        </w:rPr>
+        <w:t xml:space="preserve"> and </w:t>
+      </w:r>
+      <w:r>
+        <w:rPr>
+          <w:rFonts w:ascii="Times New Roman" w:hAnsi="Times New Roman" w:cs="Times New Roman"/>
+          <w:sz w:val="24"/>
+          <w:szCs w:val="24"/>
+        </w:rPr>
+        <w:t>adding a new chair lift</w:t>
+      </w:r>
+      <w:r>
+        <w:rPr>
+          <w:rFonts w:ascii="Times New Roman" w:hAnsi="Times New Roman" w:cs="Times New Roman"/>
+          <w:sz w:val="24"/>
+          <w:szCs w:val="24"/>
+        </w:rPr>
+        <w:t xml:space="preserve">. Investing in these new features would justify a </w:t>
+      </w:r>
+      <w:r>
+        <w:rPr>
+          <w:rFonts w:ascii="Times New Roman" w:hAnsi="Times New Roman" w:cs="Times New Roman"/>
+          <w:sz w:val="24"/>
+          <w:szCs w:val="24"/>
+        </w:rPr>
+        <w:t xml:space="preserve">ticket </w:t>
+      </w:r>
+      <w:r>
+        <w:rPr>
+          <w:rFonts w:ascii="Times New Roman" w:hAnsi="Times New Roman" w:cs="Times New Roman"/>
+          <w:sz w:val="24"/>
+          <w:szCs w:val="24"/>
+        </w:rPr>
+        <w:t xml:space="preserve">price increase of </w:t>
+      </w:r>
+      <w:r>
+        <w:rPr>
+          <w:rFonts w:ascii="Times New Roman" w:hAnsi="Times New Roman" w:cs="Times New Roman"/>
+          <w:sz w:val="24"/>
+          <w:szCs w:val="24"/>
+        </w:rPr>
+        <w:t>$1.99.</w:t>
+      </w:r>
+      <w:r>
+        <w:rPr>
+          <w:rFonts w:ascii="Times New Roman" w:hAnsi="Times New Roman" w:cs="Times New Roman"/>
+          <w:sz w:val="24"/>
+          <w:szCs w:val="24"/>
+        </w:rPr>
+        <w:t xml:space="preserve"> These changes could result in $3,474,638 additional revenue</w:t>
+      </w:r>
+      <w:r>
+        <w:rPr>
+          <w:rFonts w:ascii="Times New Roman" w:hAnsi="Times New Roman" w:cs="Times New Roman"/>
+          <w:sz w:val="24"/>
+          <w:szCs w:val="24"/>
+        </w:rPr>
+        <w:t xml:space="preserve"> </w:t>
+      </w:r>
+      <w:r>
+        <w:rPr>
+          <w:rFonts w:ascii="Times New Roman" w:hAnsi="Times New Roman" w:cs="Times New Roman"/>
+          <w:sz w:val="24"/>
+          <w:szCs w:val="24"/>
+        </w:rPr>
+        <w:t>i</w:t>
+      </w:r>
+      <w:r>
+        <w:rPr>
+          <w:rFonts w:ascii="Times New Roman" w:hAnsi="Times New Roman" w:cs="Times New Roman"/>
+          <w:sz w:val="24"/>
+          <w:szCs w:val="24"/>
+        </w:rPr>
+        <w:t xml:space="preserve">f the </w:t>
+      </w:r>
+      <w:r>
+        <w:rPr>
+          <w:rFonts w:ascii="Times New Roman" w:hAnsi="Times New Roman" w:cs="Times New Roman"/>
+          <w:sz w:val="24"/>
+          <w:szCs w:val="24"/>
+        </w:rPr>
+        <w:t xml:space="preserve">resort accommodates </w:t>
+      </w:r>
+      <w:r>
+        <w:rPr>
+          <w:rFonts w:ascii="Times New Roman" w:hAnsi="Times New Roman" w:cs="Times New Roman"/>
+          <w:sz w:val="24"/>
+          <w:szCs w:val="24"/>
+        </w:rPr>
+        <w:t xml:space="preserve">350,000 visitors who stay for </w:t>
+      </w:r>
+      <w:r>
+        <w:rPr>
+          <w:rFonts w:ascii="Times New Roman" w:hAnsi="Times New Roman" w:cs="Times New Roman"/>
+          <w:sz w:val="24"/>
+          <w:szCs w:val="24"/>
+        </w:rPr>
+        <w:t>at least 5 days</w:t>
+      </w:r>
+      <w:r>
+        <w:rPr>
+          <w:rFonts w:ascii="Times New Roman" w:hAnsi="Times New Roman" w:cs="Times New Roman"/>
+          <w:sz w:val="24"/>
+          <w:szCs w:val="24"/>
+        </w:rPr>
+        <w:t>.</w:t>
+      </w:r>
+    </w:p>
+    <w:p>
+      <w:pPr>
+        <w:spacing w:line="480" w:lineRule="auto"/>
+        <w:ind w:firstLine="720"/>
+        <w:rPr>
+          <w:rFonts w:ascii="Times New Roman" w:hAnsi="Times New Roman" w:cs="Times New Roman"/>
+          <w:sz w:val="24"/>
+          <w:szCs w:val="24"/>
+        </w:rPr>
+      </w:pPr>
+      <w:r>
+        <w:rPr>
+          <w:rFonts w:ascii="Times New Roman" w:hAnsi="Times New Roman" w:cs="Times New Roman"/>
+          <w:sz w:val="24"/>
+          <w:szCs w:val="24"/>
+        </w:rPr>
+        <w:t>Based on the available facilities</w:t>
+      </w:r>
+      <w:r>
+        <w:rPr>
+          <w:rFonts w:ascii="Times New Roman" w:hAnsi="Times New Roman" w:cs="Times New Roman"/>
+          <w:sz w:val="24"/>
+          <w:szCs w:val="24"/>
+        </w:rPr>
+        <w:t xml:space="preserve"> and upgrade potential</w:t>
+      </w:r>
+      <w:r>
+        <w:rPr>
+          <w:rFonts w:ascii="Times New Roman" w:hAnsi="Times New Roman" w:cs="Times New Roman"/>
+          <w:sz w:val="24"/>
+          <w:szCs w:val="24"/>
+        </w:rPr>
+        <w:t xml:space="preserve">, Big Mountain Resort </w:t>
+      </w:r>
+      <w:r>
+        <w:rPr>
+          <w:rFonts w:ascii="Times New Roman" w:hAnsi="Times New Roman" w:cs="Times New Roman"/>
+          <w:sz w:val="24"/>
+          <w:szCs w:val="24"/>
+        </w:rPr>
+        <w:t xml:space="preserve">has options </w:t>
+      </w:r>
+      <w:r>
+        <w:rPr>
+          <w:rFonts w:ascii="Times New Roman" w:hAnsi="Times New Roman" w:cs="Times New Roman"/>
+          <w:sz w:val="24"/>
+          <w:szCs w:val="24"/>
+        </w:rPr>
+        <w:t xml:space="preserve">to </w:t>
+      </w:r>
+      <w:r>
+        <w:rPr>
+          <w:rFonts w:ascii="Times New Roman" w:hAnsi="Times New Roman" w:cs="Times New Roman"/>
+          <w:sz w:val="24"/>
+          <w:szCs w:val="24"/>
+        </w:rPr>
+        <w:t xml:space="preserve">increase its prices within a more competitive margin. </w:t>
+      </w:r>
+      <w:r>
+        <w:rPr>
+          <w:rFonts w:ascii="Times New Roman" w:hAnsi="Times New Roman" w:cs="Times New Roman"/>
+          <w:sz w:val="24"/>
+          <w:szCs w:val="24"/>
+        </w:rPr>
+        <w:t>Moving forward, additional</w:t>
+      </w:r>
+      <w:r>
+        <w:rPr>
+          <w:rFonts w:ascii="Times New Roman" w:hAnsi="Times New Roman" w:cs="Times New Roman"/>
+          <w:sz w:val="24"/>
+          <w:szCs w:val="24"/>
+        </w:rPr>
+        <w:t xml:space="preserve"> </w:t>
+      </w:r>
+      <w:r>
+        <w:rPr>
+          <w:rFonts w:ascii="Times New Roman" w:hAnsi="Times New Roman" w:cs="Times New Roman"/>
+          <w:sz w:val="24"/>
+          <w:szCs w:val="24"/>
+        </w:rPr>
+        <w:t>information</w:t>
+      </w:r>
+      <w:r>
+        <w:rPr>
+          <w:rFonts w:ascii="Times New Roman" w:hAnsi="Times New Roman" w:cs="Times New Roman"/>
+          <w:sz w:val="24"/>
+          <w:szCs w:val="24"/>
+        </w:rPr>
+        <w:t xml:space="preserve"> like operation and installation costs</w:t>
+      </w:r>
+      <w:r>
+        <w:rPr>
+          <w:rFonts w:ascii="Times New Roman" w:hAnsi="Times New Roman" w:cs="Times New Roman"/>
+          <w:sz w:val="24"/>
+          <w:szCs w:val="24"/>
+        </w:rPr>
+        <w:t xml:space="preserve"> and </w:t>
+      </w:r>
+      <w:r>
+        <w:rPr>
+          <w:rFonts w:ascii="Times New Roman" w:hAnsi="Times New Roman" w:cs="Times New Roman"/>
+          <w:sz w:val="24"/>
+          <w:szCs w:val="24"/>
+        </w:rPr>
+        <w:t>individual facility usage</w:t>
+      </w:r>
+      <w:r>
+        <w:rPr>
+          <w:rFonts w:ascii="Times New Roman" w:hAnsi="Times New Roman" w:cs="Times New Roman"/>
+          <w:sz w:val="24"/>
+          <w:szCs w:val="24"/>
+        </w:rPr>
+        <w:t xml:space="preserve"> would be useful to create a more considerate model of </w:t>
+      </w:r>
+      <w:r>
+        <w:rPr>
+          <w:rFonts w:ascii="Times New Roman" w:hAnsi="Times New Roman" w:cs="Times New Roman"/>
+          <w:sz w:val="24"/>
+          <w:szCs w:val="24"/>
+        </w:rPr>
+        <w:t>facility profitability.</w:t>
       </w:r>
     </w:p>
     <w:sectPr>
@@ -1379,6 +2417,25 @@
       <w:spacing w:val="5"/>
     </w:rPr>
   </w:style>
+  <w:style w:type="paragraph" w:styleId="Caption">
+    <w:name w:val="caption"/>
+    <w:basedOn w:val="Normal"/>
+    <w:next w:val="Normal"/>
+    <w:uiPriority w:val="35"/>
+    <w:unhideWhenUsed/>
+    <w:qFormat/>
+    <w:rsid w:val="00CE68AE"/>
+    <w:pPr>
+      <w:spacing w:after="200" w:line="240" w:lineRule="auto"/>
+    </w:pPr>
+    <w:rPr>
+      <w:i/>
+      <w:iCs/>
+      <w:color w:val="0E2841" w:themeColor="text2"/>
+      <w:sz w:val="18"/>
+      <w:szCs w:val="18"/>
+    </w:rPr>
+  </w:style>
 </w:styles>
 </file>
 

</xml_diff>